<commit_message>
Rephrase platforms&wedges in women shoes
</commit_message>
<xml_diff>
--- a/images/clothes/women/shoes/sandals/platforms&wedges/1/platforms & wedges1.docx
+++ b/images/clothes/women/shoes/sandals/platforms&wedges/1/platforms & wedges1.docx
@@ -1,24 +1,23 @@
 
 <file path=word/document.xml><?xml version="1.0" encoding="utf-8"?>
-<w:document xmlns:wpc="http://schemas.microsoft.com/office/word/2010/wordprocessingCanvas" xmlns:cx="http://schemas.microsoft.com/office/drawing/2014/chartex" xmlns:cx1="http://schemas.microsoft.com/office/drawing/2015/9/8/chartex" xmlns:mc="http://schemas.openxmlformats.org/markup-compatibility/2006" xmlns:o="urn:schemas-microsoft-com:office:office" xmlns:r="http://schemas.openxmlformats.org/officeDocument/2006/relationships" xmlns:m="http://schemas.openxmlformats.org/officeDocument/2006/math" xmlns:v="urn:schemas-microsoft-com:vml" xmlns:wp14="http://schemas.microsoft.com/office/word/2010/wordprocessingDrawing" xmlns:wp="http://schemas.openxmlformats.org/drawingml/2006/wordprocessingDrawing" xmlns:w10="urn:schemas-microsoft-com:office:word" xmlns:w="http://schemas.openxmlformats.org/wordprocessingml/2006/main" xmlns:w14="http://schemas.microsoft.com/office/word/2010/wordml" xmlns:w15="http://schemas.microsoft.com/office/word/2012/wordml" xmlns:w16se="http://schemas.microsoft.com/office/word/2015/wordml/symex" xmlns:wpg="http://schemas.microsoft.com/office/word/2010/wordprocessingGroup" xmlns:wpi="http://schemas.microsoft.com/office/word/2010/wordprocessingInk" xmlns:wne="http://schemas.microsoft.com/office/word/2006/wordml" xmlns:wps="http://schemas.microsoft.com/office/word/2010/wordprocessingShape" mc:Ignorable="w14 w15 w16se wp14">
+<w:document xmlns:wpc="http://schemas.microsoft.com/office/word/2010/wordprocessingCanvas" xmlns:cx="http://schemas.microsoft.com/office/drawing/2014/chartex" xmlns:mc="http://schemas.openxmlformats.org/markup-compatibility/2006" xmlns:o="urn:schemas-microsoft-com:office:office" xmlns:r="http://schemas.openxmlformats.org/officeDocument/2006/relationships" xmlns:m="http://schemas.openxmlformats.org/officeDocument/2006/math" xmlns:v="urn:schemas-microsoft-com:vml" xmlns:wp14="http://schemas.microsoft.com/office/word/2010/wordprocessingDrawing" xmlns:wp="http://schemas.openxmlformats.org/drawingml/2006/wordprocessingDrawing" xmlns:w10="urn:schemas-microsoft-com:office:word" xmlns:w="http://schemas.openxmlformats.org/wordprocessingml/2006/main" xmlns:w14="http://schemas.microsoft.com/office/word/2010/wordml" xmlns:w15="http://schemas.microsoft.com/office/word/2012/wordml" xmlns:w16se="http://schemas.microsoft.com/office/word/2015/wordml/symex" xmlns:wpg="http://schemas.microsoft.com/office/word/2010/wordprocessingGroup" xmlns:wpi="http://schemas.microsoft.com/office/word/2010/wordprocessingInk" xmlns:wne="http://schemas.microsoft.com/office/word/2006/wordml" xmlns:wps="http://schemas.microsoft.com/office/word/2010/wordprocessingShape" mc:Ignorable="w14 w15 w16se wp14">
   <w:body>
     <w:p>
       <w:pPr>
         <w:spacing w:line="276" w:lineRule="auto"/>
-        <w:jc w:val="both"/>
-        <w:rPr>
-          <w:rFonts w:ascii="Leelawadee" w:hAnsi="Leelawadee" w:cs="Leelawadee"/>
-          <w:sz w:val="28"/>
-          <w:szCs w:val="28"/>
-        </w:rPr>
-      </w:pPr>
-      <w:r>
-        <w:rPr>
-          <w:rFonts w:ascii="Leelawadee" w:hAnsi="Leelawadee" w:cs="Leelawadee"/>
-          <w:sz w:val="28"/>
-          <w:szCs w:val="28"/>
-        </w:rPr>
-        <w:t>SHIBEVER Women's Wedge Sandals Ankle Strap Open Toe Summer Sandal Beach Bohemia Comfortable Platform Outdoor Flats Shoes</w:t>
+        <w:rPr>
+          <w:rFonts w:ascii="Leelawadee" w:hAnsi="Leelawadee" w:cs="Leelawadee"/>
+          <w:sz w:val="28"/>
+          <w:szCs w:val="28"/>
+        </w:rPr>
+      </w:pPr>
+      <w:r>
+        <w:rPr>
+          <w:rFonts w:ascii="Leelawadee" w:hAnsi="Leelawadee" w:cs="Leelawadee"/>
+          <w:sz w:val="28"/>
+          <w:szCs w:val="28"/>
+        </w:rPr>
+        <w:t>SHIBEVER Women's Wedge Sandals with Ankle Strap, Open Toe Design for Summer - Comfortable Platform Flats for Beach and Outdoor Wear</w:t>
       </w:r>
     </w:p>
     <w:p>
@@ -46,8 +45,6 @@
         </w:rPr>
         <w:t>:</w:t>
       </w:r>
-      <w:bookmarkStart w:id="0" w:name="_GoBack"/>
-      <w:bookmarkEnd w:id="0"/>
       <w:r>
         <w:rPr>
           <w:rFonts w:ascii="Leelawadee" w:hAnsi="Leelawadee" w:cs="Leelawadee"/>
@@ -122,7 +119,7 @@
           <w:sz w:val="28"/>
           <w:szCs w:val="28"/>
         </w:rPr>
-        <w:t>Outer Material</w:t>
+        <w:t>Closure Type</w:t>
       </w:r>
       <w:r>
         <w:rPr>
@@ -146,25 +143,26 @@
           <w:sz w:val="28"/>
           <w:szCs w:val="28"/>
         </w:rPr>
-        <w:t>Rubber</w:t>
+        <w:t>Hook &amp; Loop</w:t>
       </w:r>
     </w:p>
     <w:p>
       <w:pPr>
         <w:spacing w:line="276" w:lineRule="auto"/>
-        <w:rPr>
-          <w:rFonts w:ascii="Leelawadee" w:hAnsi="Leelawadee" w:cs="Leelawadee"/>
-          <w:sz w:val="28"/>
-          <w:szCs w:val="28"/>
-        </w:rPr>
-      </w:pPr>
-      <w:r>
-        <w:rPr>
-          <w:rFonts w:ascii="Leelawadee" w:hAnsi="Leelawadee" w:cs="Leelawadee"/>
-          <w:sz w:val="28"/>
-          <w:szCs w:val="28"/>
-        </w:rPr>
-        <w:t>Closure Type</w:t>
+        <w:jc w:val="both"/>
+        <w:rPr>
+          <w:rFonts w:ascii="Leelawadee" w:hAnsi="Leelawadee" w:cs="Leelawadee"/>
+          <w:sz w:val="28"/>
+          <w:szCs w:val="28"/>
+        </w:rPr>
+      </w:pPr>
+      <w:r>
+        <w:rPr>
+          <w:rFonts w:ascii="Leelawadee" w:hAnsi="Leelawadee" w:cs="Leelawadee"/>
+          <w:sz w:val="28"/>
+          <w:szCs w:val="28"/>
+        </w:rPr>
+        <w:t>Country of Origin</w:t>
       </w:r>
       <w:r>
         <w:rPr>
@@ -188,50 +186,41 @@
           <w:sz w:val="28"/>
           <w:szCs w:val="28"/>
         </w:rPr>
-        <w:t>Hook &amp; Loop</w:t>
+        <w:t>China</w:t>
       </w:r>
     </w:p>
     <w:p>
       <w:pPr>
         <w:spacing w:line="276" w:lineRule="auto"/>
-        <w:jc w:val="both"/>
-        <w:rPr>
-          <w:rFonts w:ascii="Leelawadee" w:hAnsi="Leelawadee" w:cs="Leelawadee"/>
-          <w:sz w:val="28"/>
-          <w:szCs w:val="28"/>
-        </w:rPr>
-      </w:pPr>
-      <w:r>
-        <w:rPr>
-          <w:rFonts w:ascii="Leelawadee" w:hAnsi="Leelawadee" w:cs="Leelawadee"/>
-          <w:sz w:val="28"/>
-          <w:szCs w:val="28"/>
-        </w:rPr>
-        <w:t>Country of Origin</w:t>
-      </w:r>
-      <w:r>
-        <w:rPr>
-          <w:rFonts w:ascii="Leelawadee" w:hAnsi="Leelawadee" w:cs="Leelawadee"/>
-          <w:sz w:val="28"/>
-          <w:szCs w:val="28"/>
-        </w:rPr>
-        <w:t>:</w:t>
-      </w:r>
-      <w:r>
-        <w:rPr>
-          <w:rFonts w:ascii="Leelawadee" w:hAnsi="Leelawadee" w:cs="Leelawadee"/>
-          <w:sz w:val="28"/>
-          <w:szCs w:val="28"/>
-        </w:rPr>
-        <w:t xml:space="preserve"> </w:t>
-      </w:r>
-      <w:r>
-        <w:rPr>
-          <w:rFonts w:ascii="Leelawadee" w:hAnsi="Leelawadee" w:cs="Leelawadee"/>
-          <w:sz w:val="28"/>
-          <w:szCs w:val="28"/>
-        </w:rPr>
-        <w:t>China</w:t>
+        <w:rPr>
+          <w:rFonts w:ascii="Leelawadee" w:hAnsi="Leelawadee" w:cs="Leelawadee"/>
+          <w:sz w:val="28"/>
+          <w:szCs w:val="28"/>
+        </w:rPr>
+      </w:pPr>
+      <w:r>
+        <w:rPr>
+          <w:rFonts w:ascii="Leelawadee" w:hAnsi="Leelawadee" w:cs="Leelawadee"/>
+          <w:sz w:val="28"/>
+          <w:szCs w:val="28"/>
+        </w:rPr>
+        <w:t>Outer Material</w:t>
+      </w:r>
+      <w:r>
+        <w:rPr>
+          <w:rFonts w:ascii="Leelawadee" w:hAnsi="Leelawadee" w:cs="Leelawadee"/>
+          <w:sz w:val="28"/>
+          <w:szCs w:val="28"/>
+        </w:rPr>
+        <w:t xml:space="preserve">: </w:t>
+      </w:r>
+      <w:r>
+        <w:rPr>
+          <w:rFonts w:ascii="Leelawadee" w:hAnsi="Leelawadee" w:cs="Leelawadee"/>
+          <w:sz w:val="28"/>
+          <w:szCs w:val="28"/>
+        </w:rPr>
+        <w:t>Rubber</w:t>
       </w:r>
     </w:p>
     <w:tbl>
@@ -313,25 +302,27 @@
                 <w:sz w:val="28"/>
                 <w:szCs w:val="28"/>
               </w:rPr>
-              <w:t xml:space="preserve">Material: Lightweight </w:t>
+              <w:t>Material: Lightweight and breathable sandals for women featuring a soft insole and non-slip rubber outsole, ensuring comfort for casual wear.</w:t>
             </w:r>
-            <w:proofErr w:type="gramStart"/>
+            <w:bookmarkStart w:id="0" w:name="_GoBack"/>
+            <w:bookmarkEnd w:id="0"/>
+          </w:p>
+          <w:p>
+            <w:pPr>
+              <w:spacing w:line="276" w:lineRule="auto"/>
+              <w:rPr>
+                <w:rFonts w:ascii="Leelawadee" w:hAnsi="Leelawadee" w:cs="Leelawadee"/>
+                <w:sz w:val="28"/>
+                <w:szCs w:val="28"/>
+              </w:rPr>
+            </w:pPr>
             <w:r>
               <w:rPr>
                 <w:rFonts w:ascii="Leelawadee" w:hAnsi="Leelawadee" w:cs="Leelawadee"/>
                 <w:sz w:val="28"/>
                 <w:szCs w:val="28"/>
               </w:rPr>
-              <w:t>And</w:t>
-            </w:r>
-            <w:proofErr w:type="gramEnd"/>
-            <w:r>
-              <w:rPr>
-                <w:rFonts w:ascii="Leelawadee" w:hAnsi="Leelawadee" w:cs="Leelawadee"/>
-                <w:sz w:val="28"/>
-                <w:szCs w:val="28"/>
-              </w:rPr>
-              <w:t xml:space="preserve"> Breathable Women Sandals, Soft Insole And Non-Slip Rubber Outsole Women Close Toe Sandals, Casual Sandals Comfortable To Wear.</w:t>
+              <w:t>Design: Vintage open-toed gladiator wedge sandals with a rubber sole, perfect for summer Bohemian styles and platform looks.</w:t>
             </w:r>
           </w:p>
           <w:p>
@@ -349,25 +340,7 @@
                 <w:sz w:val="28"/>
                 <w:szCs w:val="28"/>
               </w:rPr>
-              <w:t xml:space="preserve">Design: Vintage Open Toed Sandals </w:t>
-            </w:r>
-            <w:proofErr w:type="gramStart"/>
-            <w:r>
-              <w:rPr>
-                <w:rFonts w:ascii="Leelawadee" w:hAnsi="Leelawadee" w:cs="Leelawadee"/>
-                <w:sz w:val="28"/>
-                <w:szCs w:val="28"/>
-              </w:rPr>
-              <w:t>For</w:t>
-            </w:r>
-            <w:proofErr w:type="gramEnd"/>
-            <w:r>
-              <w:rPr>
-                <w:rFonts w:ascii="Leelawadee" w:hAnsi="Leelawadee" w:cs="Leelawadee"/>
-                <w:sz w:val="28"/>
-                <w:szCs w:val="28"/>
-              </w:rPr>
-              <w:t xml:space="preserve"> Women, Gladiator Wedge Shoes, Rubber Sole, Summer Bohemian Sandals For Women, Platform Wedge Sandals.</w:t>
+              <w:t>Style: Bohemian platform sandals for women that pair beautifully with dresses, shorts, or any outfit, offering a wide fit.</w:t>
             </w:r>
           </w:p>
           <w:p>
@@ -385,61 +358,7 @@
                 <w:sz w:val="28"/>
                 <w:szCs w:val="28"/>
               </w:rPr>
-              <w:t xml:space="preserve">Style: Summer Sandals, Bohemian Platform Shoes Sandals Flats </w:t>
-            </w:r>
-            <w:proofErr w:type="gramStart"/>
-            <w:r>
-              <w:rPr>
-                <w:rFonts w:ascii="Leelawadee" w:hAnsi="Leelawadee" w:cs="Leelawadee"/>
-                <w:sz w:val="28"/>
-                <w:szCs w:val="28"/>
-              </w:rPr>
-              <w:t>For</w:t>
-            </w:r>
-            <w:proofErr w:type="gramEnd"/>
-            <w:r>
-              <w:rPr>
-                <w:rFonts w:ascii="Leelawadee" w:hAnsi="Leelawadee" w:cs="Leelawadee"/>
-                <w:sz w:val="28"/>
-                <w:szCs w:val="28"/>
-              </w:rPr>
-              <w:t xml:space="preserve"> Women, Open Toed Sandals, Wide Fit Shoes Pair With Dress, Shorts Any Kinds Of Clothes.</w:t>
-            </w:r>
-          </w:p>
-          <w:p>
-            <w:pPr>
-              <w:spacing w:line="276" w:lineRule="auto"/>
-              <w:rPr>
-                <w:rFonts w:ascii="Leelawadee" w:hAnsi="Leelawadee" w:cs="Leelawadee"/>
-                <w:sz w:val="28"/>
-                <w:szCs w:val="28"/>
-              </w:rPr>
-            </w:pPr>
-            <w:r>
-              <w:rPr>
-                <w:rFonts w:ascii="Leelawadee" w:hAnsi="Leelawadee" w:cs="Leelawadee"/>
-                <w:sz w:val="28"/>
-                <w:szCs w:val="28"/>
-              </w:rPr>
-              <w:t xml:space="preserve">Occasion: This Comfortable Ankle Strap Wedge Flat Shoes Great </w:t>
-            </w:r>
-            <w:proofErr w:type="gramStart"/>
-            <w:r>
-              <w:rPr>
-                <w:rFonts w:ascii="Leelawadee" w:hAnsi="Leelawadee" w:cs="Leelawadee"/>
-                <w:sz w:val="28"/>
-                <w:szCs w:val="28"/>
-              </w:rPr>
-              <w:t>For</w:t>
-            </w:r>
-            <w:proofErr w:type="gramEnd"/>
-            <w:r>
-              <w:rPr>
-                <w:rFonts w:ascii="Leelawadee" w:hAnsi="Leelawadee" w:cs="Leelawadee"/>
-                <w:sz w:val="28"/>
-                <w:szCs w:val="28"/>
-              </w:rPr>
-              <w:t xml:space="preserve"> Daily Wear, Working, Beach, Shopping, Vacation, Walking, Dating And So On</w:t>
+              <w:t>Occasion: These comfortable ankle strap wedge flats are ideal for daily wear, work, beach outings, shopping, vacations, walks, and dates.</w:t>
             </w:r>
           </w:p>
           <w:p>
@@ -458,25 +377,7 @@
                 <w:sz w:val="28"/>
                 <w:szCs w:val="28"/>
               </w:rPr>
-              <w:t xml:space="preserve">Size: 5-11 US, Please Refer </w:t>
-            </w:r>
-            <w:proofErr w:type="gramStart"/>
-            <w:r>
-              <w:rPr>
-                <w:rFonts w:ascii="Leelawadee" w:hAnsi="Leelawadee" w:cs="Leelawadee"/>
-                <w:sz w:val="28"/>
-                <w:szCs w:val="28"/>
-              </w:rPr>
-              <w:t>To</w:t>
-            </w:r>
-            <w:proofErr w:type="gramEnd"/>
-            <w:r>
-              <w:rPr>
-                <w:rFonts w:ascii="Leelawadee" w:hAnsi="Leelawadee" w:cs="Leelawadee"/>
-                <w:sz w:val="28"/>
-                <w:szCs w:val="28"/>
-              </w:rPr>
-              <w:t xml:space="preserve"> The Size Measurement Below Before Ordering. Comfortable Outdoor Walking Sandals For Women.</w:t>
+              <w:t>Size: Available in US sizes 5-11. Please refer to the size measurement below before ordering to ensure the perfect fit for your outdoor walking sandals.</w:t>
             </w:r>
           </w:p>
         </w:tc>
@@ -504,7 +405,7 @@
 </file>
 
 <file path=word/numbering.xml><?xml version="1.0" encoding="utf-8"?>
-<w:numbering xmlns:wpc="http://schemas.microsoft.com/office/word/2010/wordprocessingCanvas" xmlns:cx="http://schemas.microsoft.com/office/drawing/2014/chartex" xmlns:cx1="http://schemas.microsoft.com/office/drawing/2015/9/8/chartex" xmlns:mc="http://schemas.openxmlformats.org/markup-compatibility/2006" xmlns:o="urn:schemas-microsoft-com:office:office" xmlns:r="http://schemas.openxmlformats.org/officeDocument/2006/relationships" xmlns:m="http://schemas.openxmlformats.org/officeDocument/2006/math" xmlns:v="urn:schemas-microsoft-com:vml" xmlns:wp14="http://schemas.microsoft.com/office/word/2010/wordprocessingDrawing" xmlns:wp="http://schemas.openxmlformats.org/drawingml/2006/wordprocessingDrawing" xmlns:w10="urn:schemas-microsoft-com:office:word" xmlns:w="http://schemas.openxmlformats.org/wordprocessingml/2006/main" xmlns:w14="http://schemas.microsoft.com/office/word/2010/wordml" xmlns:w15="http://schemas.microsoft.com/office/word/2012/wordml" xmlns:w16se="http://schemas.microsoft.com/office/word/2015/wordml/symex" xmlns:wpg="http://schemas.microsoft.com/office/word/2010/wordprocessingGroup" xmlns:wpi="http://schemas.microsoft.com/office/word/2010/wordprocessingInk" xmlns:wne="http://schemas.microsoft.com/office/word/2006/wordml" xmlns:wps="http://schemas.microsoft.com/office/word/2010/wordprocessingShape" mc:Ignorable="w14 w15 w16se wp14">
+<w:numbering xmlns:wpc="http://schemas.microsoft.com/office/word/2010/wordprocessingCanvas" xmlns:cx="http://schemas.microsoft.com/office/drawing/2014/chartex" xmlns:mc="http://schemas.openxmlformats.org/markup-compatibility/2006" xmlns:o="urn:schemas-microsoft-com:office:office" xmlns:r="http://schemas.openxmlformats.org/officeDocument/2006/relationships" xmlns:m="http://schemas.openxmlformats.org/officeDocument/2006/math" xmlns:v="urn:schemas-microsoft-com:vml" xmlns:wp14="http://schemas.microsoft.com/office/word/2010/wordprocessingDrawing" xmlns:wp="http://schemas.openxmlformats.org/drawingml/2006/wordprocessingDrawing" xmlns:w10="urn:schemas-microsoft-com:office:word" xmlns:w="http://schemas.openxmlformats.org/wordprocessingml/2006/main" xmlns:w14="http://schemas.microsoft.com/office/word/2010/wordml" xmlns:w15="http://schemas.microsoft.com/office/word/2012/wordml" xmlns:w16se="http://schemas.microsoft.com/office/word/2015/wordml/symex" xmlns:wpg="http://schemas.microsoft.com/office/word/2010/wordprocessingGroup" xmlns:wpi="http://schemas.microsoft.com/office/word/2010/wordprocessingInk" xmlns:wne="http://schemas.microsoft.com/office/word/2006/wordml" xmlns:wps="http://schemas.microsoft.com/office/word/2010/wordprocessingShape" mc:Ignorable="w14 w15 w16se wp14">
   <w:abstractNum w:abstractNumId="0" w15:restartNumberingAfterBreak="0">
     <w:nsid w:val="3C890C8E"/>
     <w:multiLevelType w:val="hybridMultilevel"/>

</xml_diff>